<commit_message>
Updated Group1 Project Plan
</commit_message>
<xml_diff>
--- a/documentation/internal/Group1 Project Plan.docx
+++ b/documentation/internal/Group1 Project Plan.docx
@@ -145,14 +145,8 @@
     </w:p>
     <w:p>
       <w:r>
-        <w:rPr>
-          <w:noProof/>
-          <w:lang w:eastAsia="en-GB"/>
-        </w:rPr>
-      </w:r>
-      <w:r>
         <w:pict>
-          <v:group id="_x0000_s1027" editas="canvas" style="width:451.3pt;height:234.4pt;mso-position-horizontal-relative:char;mso-position-vertical-relative:line" coordorigin="2361,5292" coordsize="7200,3740">
+          <v:group id="_x0000_s1027" editas="canvas" style="width:451.3pt;height:234.4pt;mso-position-horizontal-relative:char;mso-position-vertical-relative:line" coordorigin="1440,4765" coordsize="9026,4688">
             <o:lock v:ext="edit" aspectratio="t"/>
             <v:shapetype id="_x0000_t75" coordsize="21600,21600" o:spt="75" o:preferrelative="t" path="m@4@5l@4@11@9@11@9@5xe" filled="f" stroked="f">
               <v:stroke joinstyle="miter"/>
@@ -173,36 +167,66 @@
               <v:path o:extrusionok="f" gradientshapeok="t" o:connecttype="rect"/>
               <o:lock v:ext="edit" aspectratio="t"/>
             </v:shapetype>
-            <v:shape id="_x0000_s1026" type="#_x0000_t75" style="position:absolute;left:2361;top:5292;width:7200;height:3740" o:preferrelative="f">
+            <v:shape id="_x0000_s1026" type="#_x0000_t75" style="position:absolute;left:1440;top:4765;width:9026;height:4688" o:preferrelative="f">
               <v:fill o:detectmouseclick="t"/>
               <v:path o:extrusionok="t" o:connecttype="none"/>
               <o:lock v:ext="edit" text="t"/>
             </v:shape>
-            <v:oval id="_x0000_s1028" style="position:absolute;left:3669;top:6469;width:2593;height:2323" filled="f">
+            <v:oval id="_x0000_s1028" style="position:absolute;left:2927;top:6240;width:3250;height:2912" filled="f">
               <v:textbox>
                 <w:txbxContent>
                   <w:p>
+                    <w:pPr>
+                      <w:jc w:val="center"/>
+                      <w:rPr>
+                        <w:b/>
+                      </w:rPr>
+                    </w:pPr>
                     <w:r>
-                      <w:t>Android:</w:t>
+                      <w:rPr>
+                        <w:b/>
+                      </w:rPr>
+                      <w:t>Android</w:t>
                     </w:r>
                   </w:p>
                   <w:p>
+                    <w:pPr>
+                      <w:jc w:val="center"/>
+                    </w:pPr>
                     <w:r>
-                      <w:t>Andy Daniela</w:t>
+                      <w:t>Andy</w:t>
+                    </w:r>
+                    <w:r>
+                      <w:t>,</w:t>
+                    </w:r>
+                    <w:r>
+                      <w:t xml:space="preserve"> Daniela</w:t>
                     </w:r>
                   </w:p>
                 </w:txbxContent>
               </v:textbox>
             </v:oval>
-            <v:oval id="_x0000_s1029" style="position:absolute;left:5407;top:5453;width:3472;height:3205" filled="f">
+            <v:oval id="_x0000_s1029" style="position:absolute;left:5258;top:4967;width:4353;height:4017" filled="f">
               <v:textbox>
                 <w:txbxContent>
                   <w:p>
+                    <w:pPr>
+                      <w:jc w:val="center"/>
+                      <w:rPr>
+                        <w:b/>
+                      </w:rPr>
+                    </w:pPr>
                     <w:r>
-                      <w:t>EC2:</w:t>
+                      <w:rPr>
+                        <w:b/>
+                      </w:rPr>
+                      <w:t>EC2</w:t>
                     </w:r>
                   </w:p>
                   <w:p>
+                    <w:pPr>
+                      <w:jc w:val="center"/>
+                    </w:pPr>
                     <w:r>
                       <w:t xml:space="preserve">Christos, </w:t>
                     </w:r>
@@ -251,10 +275,257 @@
       </w:r>
     </w:p>
     <w:p>
+      <w:r>
+        <w:t xml:space="preserve">The team-leaders task will be facilitate communication between members and monitor progress, but not to directly control activities in a traditional management style. </w:t>
+      </w:r>
+    </w:p>
+    <w:p>
+      <w:r>
+        <w:rPr>
+          <w:noProof/>
+          <w:lang w:eastAsia="en-GB"/>
+        </w:rPr>
+      </w:r>
+      <w:r>
+        <w:pict>
+          <v:group id="_x0000_s1032" editas="canvas" style="width:451.3pt;height:199.4pt;mso-position-horizontal-relative:char;mso-position-vertical-relative:line" coordorigin="1440,2019" coordsize="9026,3988">
+            <o:lock v:ext="edit" aspectratio="t"/>
+            <v:shape id="_x0000_s1031" type="#_x0000_t75" style="position:absolute;left:1440;top:2019;width:9026;height:3988" o:preferrelative="f">
+              <v:fill o:detectmouseclick="t"/>
+              <v:path o:extrusionok="t" o:connecttype="none"/>
+              <o:lock v:ext="edit" text="t"/>
+            </v:shape>
+            <v:rect id="_x0000_s1033" style="position:absolute;left:4656;top:2194;width:2243;height:937">
+              <v:textbox>
+                <w:txbxContent>
+                  <w:p>
+                    <w:pPr>
+                      <w:jc w:val="center"/>
+                    </w:pPr>
+                    <w:r>
+                      <w:t>Team-Leader</w:t>
+                    </w:r>
+                  </w:p>
+                </w:txbxContent>
+              </v:textbox>
+            </v:rect>
+            <v:rect id="_x0000_s1034" style="position:absolute;left:2478;top:4869;width:1675;height:1039">
+              <v:textbox>
+                <w:txbxContent>
+                  <w:p>
+                    <w:pPr>
+                      <w:jc w:val="center"/>
+                    </w:pPr>
+                    <w:r>
+                      <w:t>Developer A</w:t>
+                    </w:r>
+                  </w:p>
+                  <w:p/>
+                </w:txbxContent>
+              </v:textbox>
+            </v:rect>
+            <v:rect id="_x0000_s1035" style="position:absolute;left:7871;top:4869;width:1676;height:1039">
+              <v:textbox>
+                <w:txbxContent>
+                  <w:p>
+                    <w:pPr>
+                      <w:jc w:val="center"/>
+                    </w:pPr>
+                    <w:r>
+                      <w:t>Developer C</w:t>
+                    </w:r>
+                  </w:p>
+                  <w:p/>
+                </w:txbxContent>
+              </v:textbox>
+            </v:rect>
+            <v:rect id="_x0000_s1036" style="position:absolute;left:5092;top:4869;width:1676;height:1039">
+              <v:textbox>
+                <w:txbxContent>
+                  <w:p>
+                    <w:pPr>
+                      <w:jc w:val="center"/>
+                    </w:pPr>
+                    <w:r>
+                      <w:t>Developer B</w:t>
+                    </w:r>
+                  </w:p>
+                  <w:p/>
+                </w:txbxContent>
+              </v:textbox>
+            </v:rect>
+            <v:shapetype id="_x0000_t32" coordsize="21600,21600" o:spt="32" o:oned="t" path="m,l21600,21600e" filled="f">
+              <v:path arrowok="t" fillok="f" o:connecttype="none"/>
+              <o:lock v:ext="edit" shapetype="t"/>
+            </v:shapetype>
+            <v:shape id="_x0000_s1037" type="#_x0000_t32" style="position:absolute;left:3316;top:3131;width:2462;height:1738;flip:y" o:connectortype="straight">
+              <v:stroke startarrow="block" endarrow="block"/>
+            </v:shape>
+            <v:shape id="_x0000_s1038" type="#_x0000_t32" style="position:absolute;left:5778;top:3131;width:152;height:1738" o:connectortype="straight">
+              <v:stroke startarrow="block" endarrow="block"/>
+            </v:shape>
+            <v:shape id="_x0000_s1039" type="#_x0000_t32" style="position:absolute;left:5778;top:3131;width:2931;height:1738" o:connectortype="straight">
+              <v:stroke startarrow="block" endarrow="block"/>
+            </v:shape>
+            <w10:wrap type="none"/>
+            <w10:anchorlock/>
+          </v:group>
+        </w:pict>
+      </w:r>
+    </w:p>
+    <w:p>
+      <w:pPr>
+        <w:jc w:val="center"/>
+      </w:pPr>
+      <w:r>
+        <w:t>Traditional Management Model</w:t>
+      </w:r>
+    </w:p>
+    <w:p>
+      <w:r>
+        <w:t>In the traditional management style the team-Leader becomes a bottle neck, and potentially a weak link. If the team-leader is absent then the developers must drastically change their working style to accommodate. In an Agile styled model, the developers are used to dealing with each other directly and use the team-leader as another resource helping to track the overall progress of the project.</w:t>
+      </w:r>
+    </w:p>
+    <w:p>
+      <w:pPr>
+        <w:jc w:val="center"/>
+      </w:pPr>
+      <w:r>
+        <w:rPr>
+          <w:noProof/>
+          <w:lang w:eastAsia="en-GB"/>
+        </w:rPr>
+      </w:r>
+      <w:r>
+        <w:pict>
+          <v:group id="_x0000_s1041" editas="canvas" style="width:451.3pt;height:216.3pt;mso-position-horizontal-relative:char;mso-position-vertical-relative:line" coordorigin="1440,7127" coordsize="9026,4326">
+            <o:lock v:ext="edit" aspectratio="t"/>
+            <v:shape id="_x0000_s1040" type="#_x0000_t75" style="position:absolute;left:1440;top:7127;width:9026;height:4326" o:preferrelative="f">
+              <v:fill o:detectmouseclick="t"/>
+              <v:path o:extrusionok="t" o:connecttype="none"/>
+              <o:lock v:ext="edit" text="t"/>
+            </v:shape>
+            <v:roundrect id="_x0000_s1042" style="position:absolute;left:4724;top:8140;width:2512;height:1534" arcsize="10923f">
+              <v:textbox>
+                <w:txbxContent>
+                  <w:p>
+                    <w:pPr>
+                      <w:jc w:val="center"/>
+                    </w:pPr>
+                  </w:p>
+                  <w:p>
+                    <w:pPr>
+                      <w:jc w:val="center"/>
+                    </w:pPr>
+                    <w:r>
+                      <w:t>Team-Leader</w:t>
+                    </w:r>
+                  </w:p>
+                </w:txbxContent>
+              </v:textbox>
+            </v:roundrect>
+            <v:rect id="_x0000_s1043" style="position:absolute;left:2659;top:7233;width:1675;height:1039">
+              <v:textbox>
+                <w:txbxContent>
+                  <w:p>
+                    <w:pPr>
+                      <w:jc w:val="center"/>
+                    </w:pPr>
+                    <w:r>
+                      <w:t>Developer A</w:t>
+                    </w:r>
+                  </w:p>
+                  <w:p/>
+                </w:txbxContent>
+              </v:textbox>
+            </v:rect>
+            <v:rect id="_x0000_s1044" style="position:absolute;left:7627;top:7233;width:1674;height:1039">
+              <v:textbox>
+                <w:txbxContent>
+                  <w:p>
+                    <w:pPr>
+                      <w:jc w:val="center"/>
+                    </w:pPr>
+                    <w:r>
+                      <w:t>Developer B</w:t>
+                    </w:r>
+                  </w:p>
+                  <w:p/>
+                </w:txbxContent>
+              </v:textbox>
+            </v:rect>
+            <v:rect id="_x0000_s1045" style="position:absolute;left:5138;top:10328;width:1676;height:1038">
+              <v:textbox>
+                <w:txbxContent>
+                  <w:p>
+                    <w:pPr>
+                      <w:jc w:val="center"/>
+                    </w:pPr>
+                    <w:r>
+                      <w:t>Developer C</w:t>
+                    </w:r>
+                  </w:p>
+                  <w:p/>
+                </w:txbxContent>
+              </v:textbox>
+            </v:rect>
+            <v:shape id="_x0000_s1046" type="#_x0000_t32" style="position:absolute;left:3497;top:8272;width:1641;height:2575" o:connectortype="straight">
+              <v:stroke startarrow="block" endarrow="block"/>
+            </v:shape>
+            <v:shape id="_x0000_s1047" type="#_x0000_t32" style="position:absolute;left:4334;top:7753;width:3293;height:1" o:connectortype="straight">
+              <v:stroke startarrow="block" endarrow="block"/>
+            </v:shape>
+            <v:shape id="_x0000_s1048" type="#_x0000_t32" style="position:absolute;left:6814;top:8272;width:1650;height:2575;flip:y" o:connectortype="straight">
+              <v:stroke startarrow="block" endarrow="block"/>
+            </v:shape>
+            <v:shape id="_x0000_s1049" type="#_x0000_t32" style="position:absolute;left:3497;top:8272;width:1227;height:635;flip:x y" o:connectortype="straight">
+              <v:stroke startarrow="block" endarrow="block"/>
+            </v:shape>
+            <v:shape id="_x0000_s1050" type="#_x0000_t32" style="position:absolute;left:7236;top:8272;width:1228;height:635;flip:y" o:connectortype="straight">
+              <v:stroke startarrow="block" endarrow="block"/>
+            </v:shape>
+            <v:shape id="_x0000_s1051" type="#_x0000_t32" style="position:absolute;left:5976;top:9674;width:4;height:654;flip:x" o:connectortype="straight">
+              <v:stroke startarrow="block" endarrow="block"/>
+            </v:shape>
+            <w10:wrap type="none"/>
+            <w10:anchorlock/>
+          </v:group>
+        </w:pict>
+      </w:r>
+    </w:p>
+    <w:p>
+      <w:pPr>
+        <w:jc w:val="center"/>
+      </w:pPr>
+      <w:r>
+        <w:t>Agile Management Model</w:t>
+      </w:r>
+    </w:p>
+    <w:p>
+      <w:pPr>
+        <w:pStyle w:val="Heading2"/>
+      </w:pPr>
+      <w:r>
+        <w:t>Do and Review</w:t>
+      </w:r>
+    </w:p>
+    <w:p>
+      <w:r>
+        <w:t xml:space="preserve">Getting everything right first time is very difficult and reaching a consensus on how things should be done is very time consuming, even in a small group. Instead, the group will take advantage of the fact that it is much easier to improve a design or method than to develop one from the ground up. Therefore each team member will be encouraged to show </w:t>
+      </w:r>
+      <w:r>
+        <w:t>initiative</w:t>
+      </w:r>
+      <w:r>
+        <w:t xml:space="preserve"> and develop ideas, but in small steps, allowing other team members to review progress as it happens. This translates into a modular working pattern with frequent commits.</w:t>
+      </w:r>
+    </w:p>
+    <w:p>
       <w:pPr>
         <w:pStyle w:val="Heading1"/>
       </w:pPr>
       <w:r>
+        <w:lastRenderedPageBreak/>
         <w:t>Conflict Resolution Plan</w:t>
       </w:r>
     </w:p>
@@ -285,7 +556,6 @@
         <w:pStyle w:val="Heading1"/>
       </w:pPr>
       <w:r>
-        <w:lastRenderedPageBreak/>
         <w:t>Peer Assessment Plan</w:t>
       </w:r>
     </w:p>
@@ -488,7 +758,7 @@
                   <a:blip r:embed="rId1">
                     <a:extLst>
                       <a:ext uri="{28A0092B-C50C-407E-A947-70E740481C1C}">
-                        <a14:useLocalDpi xmlns:a14="http://schemas.microsoft.com/office/drawing/2010/main" xmlns:wps="http://schemas.microsoft.com/office/word/2010/wordprocessingShape" xmlns:wpi="http://schemas.microsoft.com/office/word/2010/wordprocessingInk" xmlns:wpg="http://schemas.microsoft.com/office/word/2010/wordprocessingGroup" xmlns:w14="http://schemas.microsoft.com/office/word/2010/wordml" xmlns:w="http://schemas.openxmlformats.org/wordprocessingml/2006/main" xmlns:w10="urn:schemas-microsoft-com:office:word" xmlns:wp14="http://schemas.microsoft.com/office/word/2010/wordprocessingDrawing" xmlns:v="urn:schemas-microsoft-com:vml" xmlns:o="urn:schemas-microsoft-com:office:office" xmlns:mc="http://schemas.openxmlformats.org/markup-compatibility/2006" xmlns:wpc="http://schemas.microsoft.com/office/word/2010/wordprocessingCanvas" xmlns="" val="0"/>
+                        <a14:useLocalDpi xmlns="" xmlns:wpc="http://schemas.microsoft.com/office/word/2010/wordprocessingCanvas" xmlns:mc="http://schemas.openxmlformats.org/markup-compatibility/2006" xmlns:o="urn:schemas-microsoft-com:office:office" xmlns:v="urn:schemas-microsoft-com:vml" xmlns:wp14="http://schemas.microsoft.com/office/word/2010/wordprocessingDrawing" xmlns:w10="urn:schemas-microsoft-com:office:word" xmlns:w="http://schemas.openxmlformats.org/wordprocessingml/2006/main" xmlns:w14="http://schemas.microsoft.com/office/word/2010/wordml" xmlns:wpg="http://schemas.microsoft.com/office/word/2010/wordprocessingGroup" xmlns:wpi="http://schemas.microsoft.com/office/word/2010/wordprocessingInk" xmlns:wps="http://schemas.microsoft.com/office/word/2010/wordprocessingShape" xmlns:a14="http://schemas.microsoft.com/office/drawing/2010/main" val="0"/>
                       </a:ext>
                     </a:extLst>
                   </a:blip>
@@ -1023,20 +1293,12 @@
     <w:pitch w:val="variable"/>
     <w:sig w:usb0="E10002FF" w:usb1="4000ACFF" w:usb2="00000009" w:usb3="00000000" w:csb0="0000019F" w:csb1="00000000"/>
   </w:font>
-  <w:font w:name="SimSun">
-    <w:altName w:val="宋体"/>
-    <w:panose1 w:val="02010600030101010101"/>
-    <w:charset w:val="86"/>
-    <w:family w:val="auto"/>
+  <w:font w:name="Times New Roman">
+    <w:panose1 w:val="02020603050405020304"/>
+    <w:charset w:val="00"/>
+    <w:family w:val="roman"/>
     <w:pitch w:val="variable"/>
-    <w:sig w:usb0="00000003" w:usb1="288F0000" w:usb2="00000016" w:usb3="00000000" w:csb0="00040001" w:csb1="00000000"/>
-  </w:font>
-  <w:font w:name="Arial">
-    <w:panose1 w:val="020B0604020202020204"/>
-    <w:charset w:val="00"/>
-    <w:family w:val="swiss"/>
-    <w:pitch w:val="variable"/>
-    <w:sig w:usb0="E0002AFF" w:usb1="C0007843" w:usb2="00000009" w:usb3="00000000" w:csb0="000001FF" w:csb1="00000000"/>
+    <w:sig w:usb0="E0002AFF" w:usb1="C0007841" w:usb2="00000009" w:usb3="00000000" w:csb0="000001FF" w:csb1="00000000"/>
   </w:font>
   <w:font w:name="Cambria">
     <w:panose1 w:val="02040503050406030204"/>
@@ -1044,13 +1306,6 @@
     <w:family w:val="roman"/>
     <w:pitch w:val="variable"/>
     <w:sig w:usb0="E00002FF" w:usb1="400004FF" w:usb2="00000000" w:usb3="00000000" w:csb0="0000019F" w:csb1="00000000"/>
-  </w:font>
-  <w:font w:name="Times New Roman">
-    <w:panose1 w:val="02020603050405020304"/>
-    <w:charset w:val="00"/>
-    <w:family w:val="roman"/>
-    <w:pitch w:val="variable"/>
-    <w:sig w:usb0="E0002AFF" w:usb1="C0007841" w:usb2="00000009" w:usb3="00000000" w:csb0="000001FF" w:csb1="00000000"/>
   </w:font>
   <w:font w:name="Tahoma">
     <w:panose1 w:val="020B0604030504040204"/>
@@ -1074,6 +1329,7 @@
   <w:rsids>
     <w:rsidRoot w:val="00077285"/>
     <w:rsid w:val="00077285"/>
+    <w:rsid w:val="006D028B"/>
   </w:rsids>
   <m:mathPr>
     <m:mathFont m:val="Cambria Math"/>
@@ -1254,6 +1510,7 @@
   <w:style w:type="paragraph" w:default="1" w:styleId="Normal">
     <w:name w:val="Normal"/>
     <w:qFormat/>
+    <w:rsid w:val="006D028B"/>
   </w:style>
   <w:style w:type="character" w:default="1" w:styleId="DefaultParagraphFont">
     <w:name w:val="Default Paragraph Font"/>
@@ -1288,15 +1545,18 @@
     <w:basedOn w:val="DefaultParagraphFont"/>
     <w:uiPriority w:val="99"/>
     <w:semiHidden/>
+    <w:rsid w:val="006D028B"/>
     <w:rPr>
       <w:color w:val="808080"/>
     </w:rPr>
   </w:style>
   <w:style w:type="paragraph" w:customStyle="1" w:styleId="F8CA69C8E205420C917760F67F5AC8C2">
     <w:name w:val="F8CA69C8E205420C917760F67F5AC8C2"/>
+    <w:rsid w:val="006D028B"/>
   </w:style>
   <w:style w:type="paragraph" w:customStyle="1" w:styleId="3E615F4BDFDA400A8D6EC5AC9A56FB12">
     <w:name w:val="3E615F4BDFDA400A8D6EC5AC9A56FB12"/>
+    <w:rsid w:val="006D028B"/>
   </w:style>
 </w:styles>
 </file>

</xml_diff>

<commit_message>
Update to project plan, peer assesment plan included
</commit_message>
<xml_diff>
--- a/documentation/internal/Group1 Project Plan.docx
+++ b/documentation/internal/Group1 Project Plan.docx
@@ -276,16 +276,27 @@
     </w:p>
     <w:p>
       <w:r>
-        <w:t xml:space="preserve">The team-leaders task will be facilitate communication between members and monitor progress, but not to directly control activities in a traditional management style. </w:t>
-      </w:r>
-    </w:p>
-    <w:p>
-      <w:r>
-        <w:rPr>
-          <w:noProof/>
-          <w:lang w:eastAsia="en-GB"/>
-        </w:rPr>
-      </w:r>
+        <w:t>Details about how to use the group repository will be specified in the wiki.</w:t>
+      </w:r>
+    </w:p>
+    <w:p>
+      <w:r>
+        <w:t>The team-leader</w:t>
+      </w:r>
+      <w:r>
+        <w:t>’</w:t>
+      </w:r>
+      <w:r>
+        <w:t xml:space="preserve">s task will be </w:t>
+      </w:r>
+      <w:r>
+        <w:t xml:space="preserve">to </w:t>
+      </w:r>
+      <w:r>
+        <w:t xml:space="preserve">facilitate communication between members and monitor progress, but not to directly control activities in a traditional management style. </w:t>
+      </w:r>
+    </w:p>
+    <w:p>
       <w:r>
         <w:pict>
           <v:group id="_x0000_s1032" editas="canvas" style="width:451.3pt;height:199.4pt;mso-position-horizontal-relative:char;mso-position-vertical-relative:line" coordorigin="1440,2019" coordsize="9026,3988">
@@ -390,12 +401,6 @@
       <w:pPr>
         <w:jc w:val="center"/>
       </w:pPr>
-      <w:r>
-        <w:rPr>
-          <w:noProof/>
-          <w:lang w:eastAsia="en-GB"/>
-        </w:rPr>
-      </w:r>
       <w:r>
         <w:pict>
           <v:group id="_x0000_s1041" editas="canvas" style="width:451.3pt;height:216.3pt;mso-position-horizontal-relative:char;mso-position-vertical-relative:line" coordorigin="1440,7127" coordsize="9026,4326">
@@ -531,7 +536,66 @@
     </w:p>
     <w:p>
       <w:r>
-        <w:t>Each team member should focus on a single task, either bug fix or feature, developed on a new branch, and should commit that task back into the appropriate development branch before taking on another task. In the event that a team member is unavailable for any reason then the rest of the team must deal only with this single interrupted task, other development flows will be unaffected.</w:t>
+        <w:t xml:space="preserve">Each team member should focus on a </w:t>
+      </w:r>
+      <w:r>
+        <w:t>limited number of</w:t>
+      </w:r>
+      <w:r>
+        <w:t xml:space="preserve"> task</w:t>
+      </w:r>
+      <w:r>
+        <w:t>s</w:t>
+      </w:r>
+      <w:r>
+        <w:t>,</w:t>
+      </w:r>
+      <w:r>
+        <w:t xml:space="preserve"> and only a single bug or feature,</w:t>
+      </w:r>
+      <w:r>
+        <w:t xml:space="preserve"> </w:t>
+      </w:r>
+      <w:r>
+        <w:t xml:space="preserve">assigned from the Issue tracker with the </w:t>
+      </w:r>
+      <w:proofErr w:type="spellStart"/>
+      <w:r>
+        <w:t>github</w:t>
+      </w:r>
+      <w:proofErr w:type="spellEnd"/>
+      <w:r>
+        <w:t xml:space="preserve"> group repository</w:t>
+      </w:r>
+      <w:r>
+        <w:t xml:space="preserve"> (with the exception that a single change affects more than one bug or feature)</w:t>
+      </w:r>
+      <w:r>
+        <w:t xml:space="preserve">. </w:t>
+      </w:r>
+      <w:r>
+        <w:t xml:space="preserve">In the event that a team member is unavailable for any reason then the rest of the team must deal only with this single interrupted task, other </w:t>
+      </w:r>
+      <w:r>
+        <w:t xml:space="preserve">software </w:t>
+      </w:r>
+      <w:r>
+        <w:t>development flows will be unaffected.</w:t>
+      </w:r>
+      <w:r>
+        <w:t xml:space="preserve"> The limiting of current tasks on each individual also allows other group members the opportunity to contribute an equal amou</w:t>
+      </w:r>
+      <w:r>
+        <w:t>nt towards the project if they</w:t>
+      </w:r>
+      <w:r>
+        <w:t xml:space="preserve"> wish</w:t>
+      </w:r>
+      <w:r>
+        <w:t xml:space="preserve"> to do so</w:t>
+      </w:r>
+      <w:r>
+        <w:t>.</w:t>
       </w:r>
     </w:p>
     <w:p>
@@ -552,6 +616,238 @@
       </w:r>
     </w:p>
     <w:p>
+      <w:r>
+        <w:t>The penalty for failing to submit a peer assessment is 25% off the Group Mark (GM), using simple algebra</w:t>
+      </w:r>
+      <w:r>
+        <w:t xml:space="preserve"> (</w:t>
+      </w:r>
+      <w:proofErr w:type="spellStart"/>
+      <w:r>
+        <w:t>equ</w:t>
+      </w:r>
+      <w:proofErr w:type="spellEnd"/>
+      <w:r>
+        <w:t>. 1)</w:t>
+      </w:r>
+      <w:r>
+        <w:t>, this can be shown to be equivalent to 12.5 Individual Peer Marks (IPM). Therefore i</w:t>
+      </w:r>
+      <w:r>
+        <w:t xml:space="preserve">f the group is unable to agree upon a peer assessment plan then the </w:t>
+      </w:r>
+      <w:r>
+        <w:t>team-leader</w:t>
+      </w:r>
+      <w:r>
+        <w:t xml:space="preserve"> may adjust marks awarded</w:t>
+      </w:r>
+      <w:r>
+        <w:t>,</w:t>
+      </w:r>
+      <w:r>
+        <w:t xml:space="preserve"> </w:t>
+      </w:r>
+      <w:r>
+        <w:t>and sign</w:t>
+      </w:r>
+      <w:r>
+        <w:t xml:space="preserve"> the peer assessment</w:t>
+      </w:r>
+      <w:r>
+        <w:t xml:space="preserve"> on behalf of the group, </w:t>
+      </w:r>
+      <w:r>
+        <w:t xml:space="preserve">with the following conditions: </w:t>
+      </w:r>
+    </w:p>
+    <w:p>
+      <w:pPr>
+        <w:pStyle w:val="ListParagraph"/>
+        <w:numPr>
+          <w:ilvl w:val="0"/>
+          <w:numId w:val="1"/>
+        </w:numPr>
+      </w:pPr>
+      <w:r>
+        <w:t>Negotiations have failed</w:t>
+      </w:r>
+      <w:r>
+        <w:t>.</w:t>
+      </w:r>
+    </w:p>
+    <w:p>
+      <w:pPr>
+        <w:pStyle w:val="ListParagraph"/>
+        <w:numPr>
+          <w:ilvl w:val="0"/>
+          <w:numId w:val="1"/>
+        </w:numPr>
+      </w:pPr>
+      <w:r>
+        <w:t>The challenge to the peer assessment must specify the individual criteria under debate, as specified in the Peer Assessment Plan</w:t>
+      </w:r>
+      <w:r>
+        <w:t>.</w:t>
+      </w:r>
+    </w:p>
+    <w:p>
+      <w:pPr>
+        <w:pStyle w:val="ListParagraph"/>
+        <w:numPr>
+          <w:ilvl w:val="0"/>
+          <w:numId w:val="1"/>
+        </w:numPr>
+      </w:pPr>
+      <w:r>
+        <w:t>The team-leader</w:t>
+      </w:r>
+      <w:r>
+        <w:t xml:space="preserve"> is limited to deducting </w:t>
+      </w:r>
+      <w:r>
+        <w:t xml:space="preserve">a maximum of </w:t>
+      </w:r>
+      <w:r>
+        <w:t>10 IPMs from any individual</w:t>
+      </w:r>
+      <w:r>
+        <w:t xml:space="preserve"> so that all group</w:t>
+      </w:r>
+      <w:r>
+        <w:t xml:space="preserve"> members receive a higher Individual Contribution (IC) than they would have otherwise </w:t>
+      </w:r>
+      <w:r>
+        <w:t>if</w:t>
+      </w:r>
+      <w:r>
+        <w:t xml:space="preserve"> the penalty </w:t>
+      </w:r>
+      <w:r>
+        <w:t xml:space="preserve">had been </w:t>
+      </w:r>
+      <w:r>
+        <w:t>applied</w:t>
+      </w:r>
+      <w:r>
+        <w:t xml:space="preserve"> to the GM</w:t>
+      </w:r>
+      <w:r>
+        <w:t xml:space="preserve"> </w:t>
+      </w:r>
+      <w:r>
+        <w:t>following the failure to submit the</w:t>
+      </w:r>
+      <w:r>
+        <w:t xml:space="preserve"> debated peer assessment.</w:t>
+      </w:r>
+    </w:p>
+    <w:p>
+      <w:pPr>
+        <w:pStyle w:val="ListParagraph"/>
+        <w:numPr>
+          <w:ilvl w:val="0"/>
+          <w:numId w:val="1"/>
+        </w:numPr>
+      </w:pPr>
+      <w:r>
+        <w:t>In the special case where the team-leader is the individual debating the peer assessment, then a second group member must approve the mark adjustment.</w:t>
+      </w:r>
+    </w:p>
+    <w:p>
+      <w:pPr>
+        <w:pStyle w:val="ListParagraph"/>
+        <w:numPr>
+          <w:ilvl w:val="0"/>
+          <w:numId w:val="1"/>
+        </w:numPr>
+      </w:pPr>
+      <w:r>
+        <w:t xml:space="preserve">The group will have a final chance to agree upon the </w:t>
+      </w:r>
+      <w:r>
+        <w:t xml:space="preserve">original </w:t>
+      </w:r>
+      <w:r>
+        <w:t>peer assessment once presented with the team-leaders adjustments.</w:t>
+      </w:r>
+    </w:p>
+    <w:p>
+      <w:pPr>
+        <w:jc w:val="center"/>
+      </w:pPr>
+      <m:oMath>
+        <m:r>
+          <w:rPr>
+            <w:rFonts w:ascii="Cambria Math" w:hAnsi="Cambria Math"/>
+          </w:rPr>
+          <m:t>(GM-25)+2</m:t>
+        </m:r>
+        <m:d>
+          <m:dPr>
+            <m:ctrlPr>
+              <w:rPr>
+                <w:rFonts w:ascii="Cambria Math" w:hAnsi="Cambria Math"/>
+                <w:i/>
+              </w:rPr>
+            </m:ctrlPr>
+          </m:dPr>
+          <m:e>
+            <m:r>
+              <w:rPr>
+                <w:rFonts w:ascii="Cambria Math" w:hAnsi="Cambria Math"/>
+              </w:rPr>
+              <m:t>IPM-APG</m:t>
+            </m:r>
+          </m:e>
+        </m:d>
+        <m:r>
+          <w:rPr>
+            <w:rFonts w:ascii="Cambria Math" w:hAnsi="Cambria Math"/>
+          </w:rPr>
+          <m:t>= GM+2(</m:t>
+        </m:r>
+        <m:r>
+          <w:rPr>
+            <w:rFonts w:ascii="Cambria Math" w:hAnsi="Cambria Math"/>
+          </w:rPr>
+          <m:t xml:space="preserve"> [IPM</m:t>
+        </m:r>
+        <m:r>
+          <w:rPr>
+            <w:rFonts w:ascii="Cambria Math" w:hAnsi="Cambria Math"/>
+          </w:rPr>
+          <m:t>-12.5</m:t>
+        </m:r>
+        <m:r>
+          <w:rPr>
+            <w:rFonts w:ascii="Cambria Math" w:hAnsi="Cambria Math"/>
+          </w:rPr>
+          <m:t>]</m:t>
+        </m:r>
+        <m:r>
+          <w:rPr>
+            <w:rFonts w:ascii="Cambria Math" w:hAnsi="Cambria Math"/>
+          </w:rPr>
+          <m:t>-APG)</m:t>
+        </m:r>
+      </m:oMath>
+      <w:r>
+        <w:t xml:space="preserve"> </w:t>
+      </w:r>
+      <w:proofErr w:type="spellStart"/>
+      <w:proofErr w:type="gramStart"/>
+      <w:r>
+        <w:t>equ</w:t>
+      </w:r>
+      <w:proofErr w:type="spellEnd"/>
+      <w:proofErr w:type="gramEnd"/>
+      <w:r>
+        <w:t>. 1</w:t>
+      </w:r>
+    </w:p>
+    <w:p/>
+    <w:p>
       <w:pPr>
         <w:pStyle w:val="Heading1"/>
       </w:pPr>
@@ -561,16 +857,648 @@
     </w:p>
     <w:p>
       <w:r>
-        <w:t>TBC</w:t>
+        <w:t>The peer assessment will be judge on the following five criteria:</w:t>
+      </w:r>
+    </w:p>
+    <w:p>
+      <w:pPr>
+        <w:pStyle w:val="ListParagraph"/>
+        <w:numPr>
+          <w:ilvl w:val="0"/>
+          <w:numId w:val="2"/>
+        </w:numPr>
+      </w:pPr>
+      <w:r>
+        <w:t>Quality of work (e.g. loose coupling, tight cohesion)</w:t>
+      </w:r>
+    </w:p>
+    <w:p>
+      <w:pPr>
+        <w:pStyle w:val="ListParagraph"/>
+        <w:numPr>
+          <w:ilvl w:val="0"/>
+          <w:numId w:val="2"/>
+        </w:numPr>
+      </w:pPr>
+      <w:r>
+        <w:t>Contribution of software and documentation</w:t>
+      </w:r>
+    </w:p>
+    <w:p>
+      <w:pPr>
+        <w:pStyle w:val="ListParagraph"/>
+        <w:numPr>
+          <w:ilvl w:val="0"/>
+          <w:numId w:val="2"/>
+        </w:numPr>
+      </w:pPr>
+      <w:r>
+        <w:t>Ideas for tasks, features, or more efficient working practises</w:t>
+      </w:r>
+    </w:p>
+    <w:p>
+      <w:pPr>
+        <w:pStyle w:val="ListParagraph"/>
+        <w:numPr>
+          <w:ilvl w:val="0"/>
+          <w:numId w:val="2"/>
+        </w:numPr>
+      </w:pPr>
+      <w:r>
+        <w:t>Team-work</w:t>
+      </w:r>
+      <w:r>
+        <w:t xml:space="preserve"> and communication</w:t>
+      </w:r>
+    </w:p>
+    <w:p>
+      <w:pPr>
+        <w:pStyle w:val="ListParagraph"/>
+        <w:numPr>
+          <w:ilvl w:val="0"/>
+          <w:numId w:val="2"/>
+        </w:numPr>
+      </w:pPr>
+      <w:r>
+        <w:t>Research</w:t>
+      </w:r>
+      <w:r>
+        <w:t xml:space="preserve"> and subject knowledge</w:t>
+      </w:r>
+    </w:p>
+    <w:p>
+      <w:r>
+        <w:lastRenderedPageBreak/>
+        <w:t>An intermediate assessment will be submitted by all team members on the Friday of week 6 to allow time for disputes to be settled before the final deadline in week 10. Differences between the intermediate and final assessments must be accounted for e.g. X left the project in week 7.</w:t>
+      </w:r>
+    </w:p>
+    <w:p>
+      <w:r>
+        <w:t>Each member will assess the other members in the group but not themselves</w:t>
+      </w:r>
+      <w:r>
+        <w:t>. The IPMs from each member</w:t>
+      </w:r>
+      <w:r>
+        <w:t>, for each member, will then be summed and averaged.</w:t>
+      </w:r>
+    </w:p>
+    <w:tbl>
+      <w:tblPr>
+        <w:tblStyle w:val="TableGrid"/>
+        <w:tblW w:w="0" w:type="auto"/>
+        <w:tblLook w:val="04A0"/>
+      </w:tblPr>
+      <w:tblGrid>
+        <w:gridCol w:w="3080"/>
+        <w:gridCol w:w="3081"/>
+        <w:gridCol w:w="3081"/>
+      </w:tblGrid>
+      <w:tr>
+        <w:tc>
+          <w:tcPr>
+            <w:tcW w:w="3080" w:type="dxa"/>
+          </w:tcPr>
+          <w:p/>
+        </w:tc>
+        <w:tc>
+          <w:tcPr>
+            <w:tcW w:w="3081" w:type="dxa"/>
+          </w:tcPr>
+          <w:p>
+            <w:r>
+              <w:t>B’s score</w:t>
+            </w:r>
+          </w:p>
+        </w:tc>
+        <w:tc>
+          <w:tcPr>
+            <w:tcW w:w="3081" w:type="dxa"/>
+          </w:tcPr>
+          <w:p>
+            <w:r>
+              <w:t>C’s score</w:t>
+            </w:r>
+          </w:p>
+        </w:tc>
+      </w:tr>
+      <w:tr>
+        <w:tc>
+          <w:tcPr>
+            <w:tcW w:w="3080" w:type="dxa"/>
+          </w:tcPr>
+          <w:p>
+            <w:r>
+              <w:t>Quality</w:t>
+            </w:r>
+          </w:p>
+        </w:tc>
+        <w:tc>
+          <w:tcPr>
+            <w:tcW w:w="3081" w:type="dxa"/>
+          </w:tcPr>
+          <w:p>
+            <w:r>
+              <w:t>23</w:t>
+            </w:r>
+          </w:p>
+        </w:tc>
+        <w:tc>
+          <w:tcPr>
+            <w:tcW w:w="3081" w:type="dxa"/>
+          </w:tcPr>
+          <w:p>
+            <w:r>
+              <w:t>77</w:t>
+            </w:r>
+          </w:p>
+        </w:tc>
+      </w:tr>
+      <w:tr>
+        <w:tc>
+          <w:tcPr>
+            <w:tcW w:w="3080" w:type="dxa"/>
+          </w:tcPr>
+          <w:p>
+            <w:r>
+              <w:t>Contribution</w:t>
+            </w:r>
+          </w:p>
+        </w:tc>
+        <w:tc>
+          <w:tcPr>
+            <w:tcW w:w="3081" w:type="dxa"/>
+          </w:tcPr>
+          <w:p>
+            <w:r>
+              <w:t>16</w:t>
+            </w:r>
+          </w:p>
+        </w:tc>
+        <w:tc>
+          <w:tcPr>
+            <w:tcW w:w="3081" w:type="dxa"/>
+          </w:tcPr>
+          <w:p>
+            <w:r>
+              <w:t>84</w:t>
+            </w:r>
+          </w:p>
+        </w:tc>
+      </w:tr>
+      <w:tr>
+        <w:tc>
+          <w:tcPr>
+            <w:tcW w:w="3080" w:type="dxa"/>
+          </w:tcPr>
+          <w:p>
+            <w:r>
+              <w:t>Ideas</w:t>
+            </w:r>
+          </w:p>
+        </w:tc>
+        <w:tc>
+          <w:tcPr>
+            <w:tcW w:w="3081" w:type="dxa"/>
+          </w:tcPr>
+          <w:p>
+            <w:r>
+              <w:t>13</w:t>
+            </w:r>
+          </w:p>
+        </w:tc>
+        <w:tc>
+          <w:tcPr>
+            <w:tcW w:w="3081" w:type="dxa"/>
+          </w:tcPr>
+          <w:p>
+            <w:r>
+              <w:t>87</w:t>
+            </w:r>
+          </w:p>
+        </w:tc>
+      </w:tr>
+      <w:tr>
+        <w:tc>
+          <w:tcPr>
+            <w:tcW w:w="3080" w:type="dxa"/>
+          </w:tcPr>
+          <w:p>
+            <w:r>
+              <w:t>Teamwork</w:t>
+            </w:r>
+          </w:p>
+        </w:tc>
+        <w:tc>
+          <w:tcPr>
+            <w:tcW w:w="3081" w:type="dxa"/>
+          </w:tcPr>
+          <w:p>
+            <w:r>
+              <w:t>31</w:t>
+            </w:r>
+          </w:p>
+        </w:tc>
+        <w:tc>
+          <w:tcPr>
+            <w:tcW w:w="3081" w:type="dxa"/>
+          </w:tcPr>
+          <w:p>
+            <w:r>
+              <w:t>69</w:t>
+            </w:r>
+          </w:p>
+        </w:tc>
+      </w:tr>
+      <w:tr>
+        <w:tc>
+          <w:tcPr>
+            <w:tcW w:w="3080" w:type="dxa"/>
+          </w:tcPr>
+          <w:p>
+            <w:r>
+              <w:t>Research</w:t>
+            </w:r>
+          </w:p>
+        </w:tc>
+        <w:tc>
+          <w:tcPr>
+            <w:tcW w:w="3081" w:type="dxa"/>
+          </w:tcPr>
+          <w:p>
+            <w:r>
+              <w:t>17</w:t>
+            </w:r>
+          </w:p>
+        </w:tc>
+        <w:tc>
+          <w:tcPr>
+            <w:tcW w:w="3081" w:type="dxa"/>
+          </w:tcPr>
+          <w:p>
+            <w:r>
+              <w:t>83</w:t>
+            </w:r>
+          </w:p>
+        </w:tc>
+      </w:tr>
+      <w:tr>
+        <w:tc>
+          <w:tcPr>
+            <w:tcW w:w="3080" w:type="dxa"/>
+          </w:tcPr>
+          <w:p>
+            <w:pPr>
+              <w:rPr>
+                <w:b/>
+              </w:rPr>
+            </w:pPr>
+            <w:r>
+              <w:rPr>
+                <w:b/>
+              </w:rPr>
+              <w:t>Average</w:t>
+            </w:r>
+          </w:p>
+        </w:tc>
+        <w:tc>
+          <w:tcPr>
+            <w:tcW w:w="3081" w:type="dxa"/>
+          </w:tcPr>
+          <w:p>
+            <w:pPr>
+              <w:rPr>
+                <w:b/>
+              </w:rPr>
+            </w:pPr>
+            <w:r>
+              <w:rPr>
+                <w:b/>
+              </w:rPr>
+              <w:t>20</w:t>
+            </w:r>
+          </w:p>
+        </w:tc>
+        <w:tc>
+          <w:tcPr>
+            <w:tcW w:w="3081" w:type="dxa"/>
+          </w:tcPr>
+          <w:p>
+            <w:pPr>
+              <w:rPr>
+                <w:b/>
+              </w:rPr>
+            </w:pPr>
+            <w:r>
+              <w:rPr>
+                <w:b/>
+              </w:rPr>
+              <w:t>80</w:t>
+            </w:r>
+          </w:p>
+        </w:tc>
+      </w:tr>
+    </w:tbl>
+    <w:p>
+      <w:pPr>
+        <w:jc w:val="center"/>
+      </w:pPr>
+      <w:r>
+        <w:t>A’s assessment for B and C</w:t>
+      </w:r>
+      <w:r>
+        <w:t xml:space="preserve"> </w:t>
+      </w:r>
+    </w:p>
+    <w:p/>
+    <w:tbl>
+      <w:tblPr>
+        <w:tblStyle w:val="TableGrid"/>
+        <w:tblW w:w="0" w:type="auto"/>
+        <w:tblLook w:val="04A0"/>
+      </w:tblPr>
+      <w:tblGrid>
+        <w:gridCol w:w="2309"/>
+        <w:gridCol w:w="2311"/>
+        <w:gridCol w:w="2311"/>
+        <w:gridCol w:w="2311"/>
+      </w:tblGrid>
+      <w:tr>
+        <w:tc>
+          <w:tcPr>
+            <w:tcW w:w="2309" w:type="dxa"/>
+          </w:tcPr>
+          <w:p/>
+        </w:tc>
+        <w:tc>
+          <w:tcPr>
+            <w:tcW w:w="2311" w:type="dxa"/>
+          </w:tcPr>
+          <w:p>
+            <w:r>
+              <w:t>A’s score</w:t>
+            </w:r>
+          </w:p>
+        </w:tc>
+        <w:tc>
+          <w:tcPr>
+            <w:tcW w:w="2311" w:type="dxa"/>
+          </w:tcPr>
+          <w:p>
+            <w:r>
+              <w:t>B’s score</w:t>
+            </w:r>
+          </w:p>
+        </w:tc>
+        <w:tc>
+          <w:tcPr>
+            <w:tcW w:w="2311" w:type="dxa"/>
+          </w:tcPr>
+          <w:p>
+            <w:r>
+              <w:t>C’s score</w:t>
+            </w:r>
+          </w:p>
+        </w:tc>
+      </w:tr>
+      <w:tr>
+        <w:tc>
+          <w:tcPr>
+            <w:tcW w:w="2309" w:type="dxa"/>
+          </w:tcPr>
+          <w:p>
+            <w:r>
+              <w:t>A’s assessment</w:t>
+            </w:r>
+          </w:p>
+        </w:tc>
+        <w:tc>
+          <w:tcPr>
+            <w:tcW w:w="2311" w:type="dxa"/>
+          </w:tcPr>
+          <w:p>
+            <w:r>
+              <w:t>-</w:t>
+            </w:r>
+          </w:p>
+        </w:tc>
+        <w:tc>
+          <w:tcPr>
+            <w:tcW w:w="2311" w:type="dxa"/>
+          </w:tcPr>
+          <w:p>
+            <w:r>
+              <w:t>20</w:t>
+            </w:r>
+          </w:p>
+        </w:tc>
+        <w:tc>
+          <w:tcPr>
+            <w:tcW w:w="2311" w:type="dxa"/>
+          </w:tcPr>
+          <w:p>
+            <w:r>
+              <w:t>80</w:t>
+            </w:r>
+          </w:p>
+        </w:tc>
+      </w:tr>
+      <w:tr>
+        <w:tc>
+          <w:tcPr>
+            <w:tcW w:w="2309" w:type="dxa"/>
+          </w:tcPr>
+          <w:p>
+            <w:r>
+              <w:t>B’s assessment</w:t>
+            </w:r>
+          </w:p>
+        </w:tc>
+        <w:tc>
+          <w:tcPr>
+            <w:tcW w:w="2311" w:type="dxa"/>
+          </w:tcPr>
+          <w:p>
+            <w:r>
+              <w:t>30</w:t>
+            </w:r>
+          </w:p>
+        </w:tc>
+        <w:tc>
+          <w:tcPr>
+            <w:tcW w:w="2311" w:type="dxa"/>
+          </w:tcPr>
+          <w:p>
+            <w:r>
+              <w:t>-</w:t>
+            </w:r>
+          </w:p>
+        </w:tc>
+        <w:tc>
+          <w:tcPr>
+            <w:tcW w:w="2311" w:type="dxa"/>
+          </w:tcPr>
+          <w:p>
+            <w:r>
+              <w:t>70</w:t>
+            </w:r>
+          </w:p>
+        </w:tc>
+      </w:tr>
+      <w:tr>
+        <w:tc>
+          <w:tcPr>
+            <w:tcW w:w="2309" w:type="dxa"/>
+          </w:tcPr>
+          <w:p>
+            <w:r>
+              <w:t>C’s assessment</w:t>
+            </w:r>
+          </w:p>
+        </w:tc>
+        <w:tc>
+          <w:tcPr>
+            <w:tcW w:w="2311" w:type="dxa"/>
+          </w:tcPr>
+          <w:p>
+            <w:r>
+              <w:t>60</w:t>
+            </w:r>
+          </w:p>
+        </w:tc>
+        <w:tc>
+          <w:tcPr>
+            <w:tcW w:w="2311" w:type="dxa"/>
+          </w:tcPr>
+          <w:p>
+            <w:r>
+              <w:t>40</w:t>
+            </w:r>
+          </w:p>
+        </w:tc>
+        <w:tc>
+          <w:tcPr>
+            <w:tcW w:w="2311" w:type="dxa"/>
+          </w:tcPr>
+          <w:p>
+            <w:r>
+              <w:t>-</w:t>
+            </w:r>
+          </w:p>
+        </w:tc>
+      </w:tr>
+      <w:tr>
+        <w:tc>
+          <w:tcPr>
+            <w:tcW w:w="2309" w:type="dxa"/>
+          </w:tcPr>
+          <w:p>
+            <w:pPr>
+              <w:rPr>
+                <w:b/>
+              </w:rPr>
+            </w:pPr>
+            <w:r>
+              <w:rPr>
+                <w:b/>
+              </w:rPr>
+              <w:t>Average (sum / n)</w:t>
+            </w:r>
+            <w:r>
+              <w:rPr>
+                <w:b/>
+              </w:rPr>
+              <w:t xml:space="preserve"> </w:t>
+            </w:r>
+          </w:p>
+        </w:tc>
+        <w:tc>
+          <w:tcPr>
+            <w:tcW w:w="2311" w:type="dxa"/>
+          </w:tcPr>
+          <w:p>
+            <w:pPr>
+              <w:rPr>
+                <w:b/>
+              </w:rPr>
+            </w:pPr>
+            <w:r>
+              <w:rPr>
+                <w:b/>
+              </w:rPr>
+              <w:t>30</w:t>
+            </w:r>
+          </w:p>
+        </w:tc>
+        <w:tc>
+          <w:tcPr>
+            <w:tcW w:w="2311" w:type="dxa"/>
+          </w:tcPr>
+          <w:p>
+            <w:pPr>
+              <w:rPr>
+                <w:b/>
+              </w:rPr>
+            </w:pPr>
+            <w:r>
+              <w:rPr>
+                <w:b/>
+              </w:rPr>
+              <w:t>20</w:t>
+            </w:r>
+          </w:p>
+        </w:tc>
+        <w:tc>
+          <w:tcPr>
+            <w:tcW w:w="2311" w:type="dxa"/>
+          </w:tcPr>
+          <w:p>
+            <w:pPr>
+              <w:rPr>
+                <w:b/>
+              </w:rPr>
+            </w:pPr>
+            <w:r>
+              <w:rPr>
+                <w:b/>
+              </w:rPr>
+              <w:t>50</w:t>
+            </w:r>
+          </w:p>
+        </w:tc>
+      </w:tr>
+    </w:tbl>
+    <w:p>
+      <w:pPr>
+        <w:jc w:val="center"/>
+      </w:pPr>
+      <w:r>
+        <w:t>IPMs for the group - n is the number of team members</w:t>
+      </w:r>
+    </w:p>
+    <w:p>
+      <w:r>
+        <w:t xml:space="preserve">It is important that work is made accessible to the group so that it can be counted towards the peer assessment. No marks will be awarded for claiming to have done work that is unseen by the group, therefore if work is accidently duplicated, it is strongly recommended that it is pushed to the </w:t>
+      </w:r>
+      <w:proofErr w:type="spellStart"/>
+      <w:r>
+        <w:t>github</w:t>
+      </w:r>
+      <w:proofErr w:type="spellEnd"/>
+      <w:r>
+        <w:t xml:space="preserve"> repository and filed in an archive folder before the relevant deadline for that contribution.</w:t>
+      </w:r>
+      <w:r>
+        <w:t xml:space="preserve"> Ideas generated in an alternative version may become useful later on as the project progresses.</w:t>
       </w:r>
     </w:p>
     <w:sectPr>
-      <w:headerReference w:type="even" r:id="rId6"/>
-      <w:headerReference w:type="default" r:id="rId7"/>
-      <w:footerReference w:type="even" r:id="rId8"/>
-      <w:footerReference w:type="default" r:id="rId9"/>
-      <w:headerReference w:type="first" r:id="rId10"/>
-      <w:footerReference w:type="first" r:id="rId11"/>
+      <w:headerReference w:type="even" r:id="rId7"/>
+      <w:headerReference w:type="default" r:id="rId8"/>
+      <w:footerReference w:type="even" r:id="rId9"/>
+      <w:footerReference w:type="default" r:id="rId10"/>
+      <w:headerReference w:type="first" r:id="rId11"/>
+      <w:footerReference w:type="first" r:id="rId12"/>
       <w:pgSz w:w="11906" w:h="16838"/>
       <w:pgMar w:top="1440" w:right="1440" w:bottom="1440" w:left="1440" w:header="708" w:footer="708" w:gutter="0"/>
       <w:cols w:space="708"/>
@@ -758,7 +1686,7 @@
                   <a:blip r:embed="rId1">
                     <a:extLst>
                       <a:ext uri="{28A0092B-C50C-407E-A947-70E740481C1C}">
-                        <a14:useLocalDpi xmlns="" xmlns:wpc="http://schemas.microsoft.com/office/word/2010/wordprocessingCanvas" xmlns:mc="http://schemas.openxmlformats.org/markup-compatibility/2006" xmlns:o="urn:schemas-microsoft-com:office:office" xmlns:v="urn:schemas-microsoft-com:vml" xmlns:wp14="http://schemas.microsoft.com/office/word/2010/wordprocessingDrawing" xmlns:w10="urn:schemas-microsoft-com:office:word" xmlns:w="http://schemas.openxmlformats.org/wordprocessingml/2006/main" xmlns:w14="http://schemas.microsoft.com/office/word/2010/wordml" xmlns:wpg="http://schemas.microsoft.com/office/word/2010/wordprocessingGroup" xmlns:wpi="http://schemas.microsoft.com/office/word/2010/wordprocessingInk" xmlns:wps="http://schemas.microsoft.com/office/word/2010/wordprocessingShape" xmlns:a14="http://schemas.microsoft.com/office/drawing/2010/main" val="0"/>
+                        <a14:useLocalDpi xmlns:a14="http://schemas.microsoft.com/office/drawing/2010/main" xmlns:wps="http://schemas.microsoft.com/office/word/2010/wordprocessingShape" xmlns:wpi="http://schemas.microsoft.com/office/word/2010/wordprocessingInk" xmlns:wpg="http://schemas.microsoft.com/office/word/2010/wordprocessingGroup" xmlns:w14="http://schemas.microsoft.com/office/word/2010/wordml" xmlns:w="http://schemas.openxmlformats.org/wordprocessingml/2006/main" xmlns:w10="urn:schemas-microsoft-com:office:word" xmlns:wp14="http://schemas.microsoft.com/office/word/2010/wordprocessingDrawing" xmlns:v="urn:schemas-microsoft-com:vml" xmlns:o="urn:schemas-microsoft-com:office:office" xmlns:mc="http://schemas.openxmlformats.org/markup-compatibility/2006" xmlns:wpc="http://schemas.microsoft.com/office/word/2010/wordprocessingCanvas" xmlns="" val="0"/>
                       </a:ext>
                     </a:extLst>
                   </a:blip>
@@ -803,6 +1731,189 @@
     </w:pPr>
   </w:p>
 </w:hdr>
+</file>
+
+<file path=word/numbering.xml><?xml version="1.0" encoding="utf-8"?>
+<w:numbering xmlns:ve="http://schemas.openxmlformats.org/markup-compatibility/2006" xmlns:o="urn:schemas-microsoft-com:office:office" xmlns:r="http://schemas.openxmlformats.org/officeDocument/2006/relationships" xmlns:m="http://schemas.openxmlformats.org/officeDocument/2006/math" xmlns:v="urn:schemas-microsoft-com:vml" xmlns:wp="http://schemas.openxmlformats.org/drawingml/2006/wordprocessingDrawing" xmlns:w10="urn:schemas-microsoft-com:office:word" xmlns:w="http://schemas.openxmlformats.org/wordprocessingml/2006/main" xmlns:wne="http://schemas.microsoft.com/office/word/2006/wordml">
+  <w:abstractNum w:abstractNumId="0">
+    <w:nsid w:val="120F055D"/>
+    <w:multiLevelType w:val="hybridMultilevel"/>
+    <w:tmpl w:val="1A0A7AC8"/>
+    <w:lvl w:ilvl="0" w:tplc="08090011">
+      <w:start w:val="1"/>
+      <w:numFmt w:val="decimal"/>
+      <w:lvlText w:val="%1)"/>
+      <w:lvlJc w:val="left"/>
+      <w:pPr>
+        <w:ind w:left="720" w:hanging="360"/>
+      </w:pPr>
+    </w:lvl>
+    <w:lvl w:ilvl="1" w:tplc="08090019" w:tentative="1">
+      <w:start w:val="1"/>
+      <w:numFmt w:val="lowerLetter"/>
+      <w:lvlText w:val="%2."/>
+      <w:lvlJc w:val="left"/>
+      <w:pPr>
+        <w:ind w:left="1440" w:hanging="360"/>
+      </w:pPr>
+    </w:lvl>
+    <w:lvl w:ilvl="2" w:tplc="0809001B" w:tentative="1">
+      <w:start w:val="1"/>
+      <w:numFmt w:val="lowerRoman"/>
+      <w:lvlText w:val="%3."/>
+      <w:lvlJc w:val="right"/>
+      <w:pPr>
+        <w:ind w:left="2160" w:hanging="180"/>
+      </w:pPr>
+    </w:lvl>
+    <w:lvl w:ilvl="3" w:tplc="0809000F" w:tentative="1">
+      <w:start w:val="1"/>
+      <w:numFmt w:val="decimal"/>
+      <w:lvlText w:val="%4."/>
+      <w:lvlJc w:val="left"/>
+      <w:pPr>
+        <w:ind w:left="2880" w:hanging="360"/>
+      </w:pPr>
+    </w:lvl>
+    <w:lvl w:ilvl="4" w:tplc="08090019" w:tentative="1">
+      <w:start w:val="1"/>
+      <w:numFmt w:val="lowerLetter"/>
+      <w:lvlText w:val="%5."/>
+      <w:lvlJc w:val="left"/>
+      <w:pPr>
+        <w:ind w:left="3600" w:hanging="360"/>
+      </w:pPr>
+    </w:lvl>
+    <w:lvl w:ilvl="5" w:tplc="0809001B" w:tentative="1">
+      <w:start w:val="1"/>
+      <w:numFmt w:val="lowerRoman"/>
+      <w:lvlText w:val="%6."/>
+      <w:lvlJc w:val="right"/>
+      <w:pPr>
+        <w:ind w:left="4320" w:hanging="180"/>
+      </w:pPr>
+    </w:lvl>
+    <w:lvl w:ilvl="6" w:tplc="0809000F" w:tentative="1">
+      <w:start w:val="1"/>
+      <w:numFmt w:val="decimal"/>
+      <w:lvlText w:val="%7."/>
+      <w:lvlJc w:val="left"/>
+      <w:pPr>
+        <w:ind w:left="5040" w:hanging="360"/>
+      </w:pPr>
+    </w:lvl>
+    <w:lvl w:ilvl="7" w:tplc="08090019" w:tentative="1">
+      <w:start w:val="1"/>
+      <w:numFmt w:val="lowerLetter"/>
+      <w:lvlText w:val="%8."/>
+      <w:lvlJc w:val="left"/>
+      <w:pPr>
+        <w:ind w:left="5760" w:hanging="360"/>
+      </w:pPr>
+    </w:lvl>
+    <w:lvl w:ilvl="8" w:tplc="0809001B" w:tentative="1">
+      <w:start w:val="1"/>
+      <w:numFmt w:val="lowerRoman"/>
+      <w:lvlText w:val="%9."/>
+      <w:lvlJc w:val="right"/>
+      <w:pPr>
+        <w:ind w:left="6480" w:hanging="180"/>
+      </w:pPr>
+    </w:lvl>
+  </w:abstractNum>
+  <w:abstractNum w:abstractNumId="1">
+    <w:nsid w:val="619F5315"/>
+    <w:multiLevelType w:val="hybridMultilevel"/>
+    <w:tmpl w:val="019ABE30"/>
+    <w:lvl w:ilvl="0" w:tplc="08090017">
+      <w:start w:val="1"/>
+      <w:numFmt w:val="lowerLetter"/>
+      <w:lvlText w:val="%1)"/>
+      <w:lvlJc w:val="left"/>
+      <w:pPr>
+        <w:ind w:left="720" w:hanging="360"/>
+      </w:pPr>
+    </w:lvl>
+    <w:lvl w:ilvl="1" w:tplc="08090019" w:tentative="1">
+      <w:start w:val="1"/>
+      <w:numFmt w:val="lowerLetter"/>
+      <w:lvlText w:val="%2."/>
+      <w:lvlJc w:val="left"/>
+      <w:pPr>
+        <w:ind w:left="1440" w:hanging="360"/>
+      </w:pPr>
+    </w:lvl>
+    <w:lvl w:ilvl="2" w:tplc="0809001B" w:tentative="1">
+      <w:start w:val="1"/>
+      <w:numFmt w:val="lowerRoman"/>
+      <w:lvlText w:val="%3."/>
+      <w:lvlJc w:val="right"/>
+      <w:pPr>
+        <w:ind w:left="2160" w:hanging="180"/>
+      </w:pPr>
+    </w:lvl>
+    <w:lvl w:ilvl="3" w:tplc="0809000F" w:tentative="1">
+      <w:start w:val="1"/>
+      <w:numFmt w:val="decimal"/>
+      <w:lvlText w:val="%4."/>
+      <w:lvlJc w:val="left"/>
+      <w:pPr>
+        <w:ind w:left="2880" w:hanging="360"/>
+      </w:pPr>
+    </w:lvl>
+    <w:lvl w:ilvl="4" w:tplc="08090019" w:tentative="1">
+      <w:start w:val="1"/>
+      <w:numFmt w:val="lowerLetter"/>
+      <w:lvlText w:val="%5."/>
+      <w:lvlJc w:val="left"/>
+      <w:pPr>
+        <w:ind w:left="3600" w:hanging="360"/>
+      </w:pPr>
+    </w:lvl>
+    <w:lvl w:ilvl="5" w:tplc="0809001B" w:tentative="1">
+      <w:start w:val="1"/>
+      <w:numFmt w:val="lowerRoman"/>
+      <w:lvlText w:val="%6."/>
+      <w:lvlJc w:val="right"/>
+      <w:pPr>
+        <w:ind w:left="4320" w:hanging="180"/>
+      </w:pPr>
+    </w:lvl>
+    <w:lvl w:ilvl="6" w:tplc="0809000F" w:tentative="1">
+      <w:start w:val="1"/>
+      <w:numFmt w:val="decimal"/>
+      <w:lvlText w:val="%7."/>
+      <w:lvlJc w:val="left"/>
+      <w:pPr>
+        <w:ind w:left="5040" w:hanging="360"/>
+      </w:pPr>
+    </w:lvl>
+    <w:lvl w:ilvl="7" w:tplc="08090019" w:tentative="1">
+      <w:start w:val="1"/>
+      <w:numFmt w:val="lowerLetter"/>
+      <w:lvlText w:val="%8."/>
+      <w:lvlJc w:val="left"/>
+      <w:pPr>
+        <w:ind w:left="5760" w:hanging="360"/>
+      </w:pPr>
+    </w:lvl>
+    <w:lvl w:ilvl="8" w:tplc="0809001B" w:tentative="1">
+      <w:start w:val="1"/>
+      <w:numFmt w:val="lowerRoman"/>
+      <w:lvlText w:val="%9."/>
+      <w:lvlJc w:val="right"/>
+      <w:pPr>
+        <w:ind w:left="6480" w:hanging="180"/>
+      </w:pPr>
+    </w:lvl>
+  </w:abstractNum>
+  <w:num w:numId="1">
+    <w:abstractNumId w:val="1"/>
+  </w:num>
+  <w:num w:numId="2">
+    <w:abstractNumId w:val="0"/>
+  </w:num>
+</w:numbering>
 </file>
 
 <file path=word/styles.xml><?xml version="1.0" encoding="utf-8"?>
@@ -1216,6 +2327,32 @@
       <w:color w:val="808080"/>
     </w:rPr>
   </w:style>
+  <w:style w:type="table" w:styleId="TableGrid">
+    <w:name w:val="Table Grid"/>
+    <w:basedOn w:val="TableNormal"/>
+    <w:uiPriority w:val="59"/>
+    <w:rsid w:val="002F497A"/>
+    <w:pPr>
+      <w:spacing w:after="0" w:line="240" w:lineRule="auto"/>
+    </w:pPr>
+    <w:tblPr>
+      <w:tblInd w:w="0" w:type="dxa"/>
+      <w:tblBorders>
+        <w:top w:val="single" w:sz="4" w:space="0" w:color="auto"/>
+        <w:left w:val="single" w:sz="4" w:space="0" w:color="auto"/>
+        <w:bottom w:val="single" w:sz="4" w:space="0" w:color="auto"/>
+        <w:right w:val="single" w:sz="4" w:space="0" w:color="auto"/>
+        <w:insideH w:val="single" w:sz="4" w:space="0" w:color="auto"/>
+        <w:insideV w:val="single" w:sz="4" w:space="0" w:color="auto"/>
+      </w:tblBorders>
+      <w:tblCellMar>
+        <w:top w:w="0" w:type="dxa"/>
+        <w:left w:w="108" w:type="dxa"/>
+        <w:bottom w:w="0" w:type="dxa"/>
+        <w:right w:w="108" w:type="dxa"/>
+      </w:tblCellMar>
+    </w:tblPr>
+  </w:style>
 </w:styles>
 </file>
 
@@ -1286,19 +2423,19 @@
 
 <file path=word/glossary/fontTable.xml><?xml version="1.0" encoding="utf-8"?>
 <w:fonts xmlns:r="http://schemas.openxmlformats.org/officeDocument/2006/relationships" xmlns:w="http://schemas.openxmlformats.org/wordprocessingml/2006/main">
+  <w:font w:name="Times New Roman">
+    <w:panose1 w:val="02020603050405020304"/>
+    <w:charset w:val="00"/>
+    <w:family w:val="roman"/>
+    <w:pitch w:val="variable"/>
+    <w:sig w:usb0="E0002AFF" w:usb1="C0007841" w:usb2="00000009" w:usb3="00000000" w:csb0="000001FF" w:csb1="00000000"/>
+  </w:font>
   <w:font w:name="Calibri">
     <w:panose1 w:val="020F0502020204030204"/>
     <w:charset w:val="00"/>
     <w:family w:val="swiss"/>
     <w:pitch w:val="variable"/>
     <w:sig w:usb0="E10002FF" w:usb1="4000ACFF" w:usb2="00000009" w:usb3="00000000" w:csb0="0000019F" w:csb1="00000000"/>
-  </w:font>
-  <w:font w:name="Times New Roman">
-    <w:panose1 w:val="02020603050405020304"/>
-    <w:charset w:val="00"/>
-    <w:family w:val="roman"/>
-    <w:pitch w:val="variable"/>
-    <w:sig w:usb0="E0002AFF" w:usb1="C0007841" w:usb2="00000009" w:usb3="00000000" w:csb0="000001FF" w:csb1="00000000"/>
   </w:font>
   <w:font w:name="Cambria">
     <w:panose1 w:val="02040503050406030204"/>
@@ -1315,6 +2452,13 @@
     <w:pitch w:val="variable"/>
     <w:sig w:usb0="00000003" w:usb1="00000000" w:usb2="00000000" w:usb3="00000000" w:csb0="00000001" w:csb1="00000000"/>
   </w:font>
+  <w:font w:name="Cambria Math">
+    <w:panose1 w:val="02040503050406030204"/>
+    <w:charset w:val="00"/>
+    <w:family w:val="roman"/>
+    <w:pitch w:val="variable"/>
+    <w:sig w:usb0="E00002FF" w:usb1="420024FF" w:usb2="00000000" w:usb3="00000000" w:csb0="0000019F" w:csb1="00000000"/>
+  </w:font>
 </w:fonts>
 </file>
 
@@ -1330,6 +2474,7 @@
     <w:rsidRoot w:val="00077285"/>
     <w:rsid w:val="00077285"/>
     <w:rsid w:val="006D028B"/>
+    <w:rsid w:val="00A25F06"/>
   </w:rsids>
   <m:mathPr>
     <m:mathFont m:val="Cambria Math"/>
@@ -1545,7 +2690,7 @@
     <w:basedOn w:val="DefaultParagraphFont"/>
     <w:uiPriority w:val="99"/>
     <w:semiHidden/>
-    <w:rsid w:val="006D028B"/>
+    <w:rsid w:val="00A25F06"/>
     <w:rPr>
       <w:color w:val="808080"/>
     </w:rPr>

</xml_diff>